<commit_message>
Creat Decisions Tree petits, depth 4 i 5 per poder fer plot per l'informe. Tambe s'ha escrit mes comentaris sobre informe parcial 3
</commit_message>
<xml_diff>
--- a/informe3/notesInforme3.docx
+++ b/informe3/notesInforme3.docx
@@ -62,7 +62,7 @@
       <w:r>
         <w:t xml:space="preserve"> </w:t>
       </w:r>
-      <w:hyperlink r:id="rId5" w:history="1">
+      <w:hyperlink r:id="rId5" w:anchor="encoding-categorical-features" w:history="1">
         <w:r>
           <w:rPr>
             <w:rStyle w:val="Hipervnculo"/>
@@ -97,8 +97,33 @@
       <w:r>
         <w:t xml:space="preserve"> però clar els valors no es poden transformar de qualsevol manera ja que </w:t>
       </w:r>
-      <w:bookmarkStart w:id="0" w:name="_GoBack"/>
-      <w:bookmarkEnd w:id="0"/>
+      <w:r>
+        <w:t xml:space="preserve">el algorisme els pren per variables categòriques i es pensa que un esta a una distancia de l’altre tipo si fiquem espanya 1 i </w:t>
+      </w:r>
+      <w:proofErr w:type="spellStart"/>
+      <w:r>
+        <w:t>alemania</w:t>
+      </w:r>
+      <w:proofErr w:type="spellEnd"/>
+      <w:r>
+        <w:t xml:space="preserve"> 2 es </w:t>
+      </w:r>
+      <w:proofErr w:type="spellStart"/>
+      <w:r>
+        <w:t>pensara</w:t>
+      </w:r>
+      <w:proofErr w:type="spellEnd"/>
+      <w:r>
+        <w:t xml:space="preserve"> que estan mes a prop un de l’altre que </w:t>
+      </w:r>
+      <w:proofErr w:type="spellStart"/>
+      <w:r>
+        <w:t>croacia</w:t>
+      </w:r>
+      <w:proofErr w:type="spellEnd"/>
+      <w:r>
+        <w:t xml:space="preserve"> amb un 10.</w:t>
+      </w:r>
     </w:p>
     <w:p>
       <w:pPr>
@@ -139,6 +164,21 @@
         </w:rPr>
         <w:t xml:space="preserve"> Regressor</w:t>
       </w:r>
+      <w:r>
+        <w:rPr>
+          <w:b/>
+        </w:rPr>
+        <w:t>:</w:t>
+      </w:r>
+    </w:p>
+    <w:p>
+      <w:pPr>
+        <w:pStyle w:val="Prrafodelista"/>
+        <w:ind w:left="1440"/>
+      </w:pPr>
+      <w:r>
+        <w:t>Si no li fiques un límit agafa una longitud infinita, fins que les fulles arriben a un punt en que no es poden dividir més.</w:t>
+      </w:r>
     </w:p>
     <w:p>
       <w:pPr>
@@ -166,6 +206,14 @@
         </w:rPr>
         <w:t xml:space="preserve"> Vector Machines</w:t>
       </w:r>
+      <w:r>
+        <w:rPr>
+          <w:b/>
+        </w:rPr>
+        <w:t>:</w:t>
+      </w:r>
+      <w:bookmarkStart w:id="0" w:name="_GoBack"/>
+      <w:bookmarkEnd w:id="0"/>
     </w:p>
     <w:p>
       <w:pPr>

</xml_diff>